<commit_message>
updation of carausel view
</commit_message>
<xml_diff>
--- a/Icecream_Research.docx
+++ b/Icecream_Research.docx
@@ -1603,8 +1603,102 @@
         </w:rPr>
         <w:t xml:space="preserve">making, and it includes </w:t>
       </w:r>
+    </w:p>
+    <w:p>
+      <w:pPr>
+        <w:rPr>
+          <w:rFonts w:ascii="Arial" w:hAnsi="Arial" w:cs="Arial"/>
+          <w:b/>
+          <w:sz w:val="26"/>
+          <w:szCs w:val="26"/>
+          <w:shd w:val="clear" w:color="auto" w:fill="FFFFFF"/>
+        </w:rPr>
+      </w:pPr>
+    </w:p>
+    <w:p>
+      <w:pPr>
+        <w:rPr>
+          <w:rFonts w:ascii="Arial" w:hAnsi="Arial" w:cs="Arial"/>
+          <w:b/>
+          <w:sz w:val="26"/>
+          <w:szCs w:val="26"/>
+          <w:shd w:val="clear" w:color="auto" w:fill="FFFFFF"/>
+        </w:rPr>
+      </w:pPr>
+    </w:p>
+    <w:p>
+      <w:pPr>
+        <w:rPr>
+          <w:rFonts w:ascii="Arial" w:hAnsi="Arial" w:cs="Arial"/>
+          <w:b/>
+          <w:sz w:val="26"/>
+          <w:szCs w:val="26"/>
+          <w:shd w:val="clear" w:color="auto" w:fill="FFFFFF"/>
+        </w:rPr>
+      </w:pPr>
+      <w:r>
+        <w:rPr>
+          <w:rFonts w:ascii="Arial" w:hAnsi="Arial" w:cs="Arial"/>
+          <w:b/>
+          <w:sz w:val="26"/>
+          <w:szCs w:val="26"/>
+          <w:shd w:val="clear" w:color="auto" w:fill="FFFFFF"/>
+        </w:rPr>
+        <w:t xml:space="preserve">Vanilla </w:t>
+      </w:r>
+      <w:proofErr w:type="spellStart"/>
+      <w:r>
+        <w:rPr>
+          <w:rFonts w:ascii="Arial" w:hAnsi="Arial" w:cs="Arial"/>
+          <w:b/>
+          <w:sz w:val="26"/>
+          <w:szCs w:val="26"/>
+          <w:shd w:val="clear" w:color="auto" w:fill="FFFFFF"/>
+        </w:rPr>
+        <w:t>Icecream</w:t>
+      </w:r>
+      <w:proofErr w:type="spellEnd"/>
+      <w:r>
+        <w:rPr>
+          <w:rFonts w:ascii="Arial" w:hAnsi="Arial" w:cs="Arial"/>
+          <w:b/>
+          <w:sz w:val="26"/>
+          <w:szCs w:val="26"/>
+          <w:shd w:val="clear" w:color="auto" w:fill="FFFFFF"/>
+        </w:rPr>
+        <w:t>:-</w:t>
+      </w:r>
+    </w:p>
+    <w:p>
+      <w:pPr>
+        <w:rPr>
+          <w:rFonts w:ascii="Arial" w:hAnsi="Arial" w:cs="Arial"/>
+          <w:b/>
+          <w:sz w:val="36"/>
+          <w:szCs w:val="26"/>
+          <w:shd w:val="clear" w:color="auto" w:fill="FFFFFF"/>
+        </w:rPr>
+      </w:pPr>
+      <w:r>
+        <w:rPr>
+          <w:rFonts w:ascii="Gill Sans MT" w:hAnsi="Gill Sans MT"/>
+          <w:color w:val="212529"/>
+          <w:szCs w:val="16"/>
+          <w:shd w:val="clear" w:color="auto" w:fill="FFFFFF"/>
+        </w:rPr>
+        <w:t xml:space="preserve">Sweet Scoops </w:t>
+      </w:r>
       <w:bookmarkStart w:id="0" w:name="_GoBack"/>
       <w:bookmarkEnd w:id="0"/>
+      <w:r>
+        <w:rPr>
+          <w:rFonts w:ascii="Gill Sans MT" w:hAnsi="Gill Sans MT"/>
+          <w:color w:val="212529"/>
+          <w:szCs w:val="16"/>
+          <w:shd w:val="clear" w:color="auto" w:fill="FFFFFF"/>
+        </w:rPr>
+        <w:t>Vanilla Ice Cream is made with fine cream and vanilla. It is a timeless and heavenly vanilla ice cream. Enjoy the smooth vanilla flavoured ice cream. It is a rich and creamy vanilla ice cream. It has the right amount of vanilla flavour. It is made from the finest vanilla and cream. It is super-rich and creamy with the right balance of butterscotch. It helps in reducing the levels of stress in the body. It also helps in relaxing the nervous system.</w:t>
+      </w:r>
     </w:p>
     <w:sectPr>
       <w:pgSz w:w="11906" w:h="16838"/>

</xml_diff>